<commit_message>
Atualização do Requisito RF003
</commit_message>
<xml_diff>
--- a/Documentação/Documento de Especificação de Requisitos.docx
+++ b/Documentação/Documento de Especificação de Requisitos.docx
@@ -769,6 +769,22 @@
                 <w:b/>
               </w:rPr>
             </w:pPr>
+            <w:proofErr w:type="gramStart"/>
+            <w:r>
+              <w:rPr>
+                <w:rFonts w:ascii="Times New Roman" w:eastAsia="Times New Roman" w:hAnsi="Times New Roman" w:cs="Times New Roman"/>
+                <w:b/>
+              </w:rPr>
+              <w:t>v</w:t>
+            </w:r>
+            <w:proofErr w:type="gramEnd"/>
+            <w:r>
+              <w:rPr>
+                <w:rFonts w:ascii="Times New Roman" w:eastAsia="Times New Roman" w:hAnsi="Times New Roman" w:cs="Times New Roman"/>
+                <w:b/>
+              </w:rPr>
+              <w:t>1.1</w:t>
+            </w:r>
           </w:p>
         </w:tc>
         <w:tc>
@@ -784,6 +800,22 @@
                 <w:b/>
               </w:rPr>
             </w:pPr>
+            <w:r>
+              <w:rPr>
+                <w:rFonts w:ascii="Times New Roman" w:eastAsia="Times New Roman" w:hAnsi="Times New Roman" w:cs="Times New Roman"/>
+                <w:b/>
+              </w:rPr>
+              <w:t>Atualização</w:t>
+            </w:r>
+            <w:bookmarkStart w:id="0" w:name="_GoBack"/>
+            <w:bookmarkEnd w:id="0"/>
+            <w:r>
+              <w:rPr>
+                <w:rFonts w:ascii="Times New Roman" w:eastAsia="Times New Roman" w:hAnsi="Times New Roman" w:cs="Times New Roman"/>
+                <w:b/>
+              </w:rPr>
+              <w:t xml:space="preserve"> do RF003</w:t>
+            </w:r>
           </w:p>
         </w:tc>
         <w:tc>
@@ -799,6 +831,13 @@
                 <w:b/>
               </w:rPr>
             </w:pPr>
+            <w:r>
+              <w:rPr>
+                <w:rFonts w:ascii="Times New Roman" w:eastAsia="Times New Roman" w:hAnsi="Times New Roman" w:cs="Times New Roman"/>
+                <w:b/>
+              </w:rPr>
+              <w:t>07/06/2016</w:t>
+            </w:r>
           </w:p>
         </w:tc>
         <w:tc>
@@ -814,6 +853,13 @@
                 <w:b/>
               </w:rPr>
             </w:pPr>
+            <w:r>
+              <w:rPr>
+                <w:rFonts w:ascii="Times New Roman" w:eastAsia="Times New Roman" w:hAnsi="Times New Roman" w:cs="Times New Roman"/>
+                <w:b/>
+              </w:rPr>
+              <w:t>Igor Q. Silva</w:t>
+            </w:r>
           </w:p>
         </w:tc>
       </w:tr>
@@ -932,10 +978,10 @@
           <w:rFonts w:asciiTheme="majorHAnsi" w:hAnsiTheme="majorHAnsi"/>
         </w:rPr>
       </w:pPr>
-      <w:bookmarkStart w:id="0" w:name="h.mt7wsjmhvvm3" w:colFirst="0" w:colLast="0"/>
-      <w:bookmarkStart w:id="1" w:name="h.rszmy9klpbcx" w:colFirst="0" w:colLast="0"/>
-      <w:bookmarkEnd w:id="0"/>
+      <w:bookmarkStart w:id="1" w:name="h.mt7wsjmhvvm3" w:colFirst="0" w:colLast="0"/>
+      <w:bookmarkStart w:id="2" w:name="h.rszmy9klpbcx" w:colFirst="0" w:colLast="0"/>
       <w:bookmarkEnd w:id="1"/>
+      <w:bookmarkEnd w:id="2"/>
       <w:r>
         <w:rPr>
           <w:rFonts w:asciiTheme="majorHAnsi" w:eastAsia="Times New Roman" w:hAnsiTheme="majorHAnsi" w:cs="Times New Roman"/>
@@ -1045,8 +1091,8 @@
           <w:rFonts w:asciiTheme="majorHAnsi" w:hAnsiTheme="majorHAnsi"/>
         </w:rPr>
       </w:pPr>
-      <w:bookmarkStart w:id="2" w:name="h.dwb9nbjnf65t" w:colFirst="0" w:colLast="0"/>
-      <w:bookmarkEnd w:id="2"/>
+      <w:bookmarkStart w:id="3" w:name="h.dwb9nbjnf65t" w:colFirst="0" w:colLast="0"/>
+      <w:bookmarkEnd w:id="3"/>
       <w:r>
         <w:rPr>
           <w:rFonts w:asciiTheme="majorHAnsi" w:eastAsia="Times New Roman" w:hAnsiTheme="majorHAnsi" w:cs="Times New Roman"/>
@@ -1226,12 +1272,12 @@
         </w:rPr>
         <w:t>GS = Gols Sofridos;</w:t>
       </w:r>
-      <w:bookmarkStart w:id="3" w:name="h.2j51qpeaj6kx" w:colFirst="0" w:colLast="0"/>
-      <w:bookmarkStart w:id="4" w:name="h.6rkm7drv9rpd" w:colFirst="0" w:colLast="0"/>
-      <w:bookmarkStart w:id="5" w:name="h.96iwnvs3a03h" w:colFirst="0" w:colLast="0"/>
-      <w:bookmarkEnd w:id="3"/>
+      <w:bookmarkStart w:id="4" w:name="h.2j51qpeaj6kx" w:colFirst="0" w:colLast="0"/>
+      <w:bookmarkStart w:id="5" w:name="h.6rkm7drv9rpd" w:colFirst="0" w:colLast="0"/>
+      <w:bookmarkStart w:id="6" w:name="h.96iwnvs3a03h" w:colFirst="0" w:colLast="0"/>
       <w:bookmarkEnd w:id="4"/>
       <w:bookmarkEnd w:id="5"/>
+      <w:bookmarkEnd w:id="6"/>
       <w:r>
         <w:rPr>
           <w:rFonts w:asciiTheme="majorHAnsi" w:hAnsiTheme="majorHAnsi"/>
@@ -1276,8 +1322,8 @@
           <w:rFonts w:asciiTheme="majorHAnsi" w:hAnsiTheme="majorHAnsi"/>
         </w:rPr>
       </w:pPr>
-      <w:bookmarkStart w:id="6" w:name="h.d5vd5rivpsbx" w:colFirst="0" w:colLast="0"/>
-      <w:bookmarkEnd w:id="6"/>
+      <w:bookmarkStart w:id="7" w:name="h.d5vd5rivpsbx" w:colFirst="0" w:colLast="0"/>
+      <w:bookmarkEnd w:id="7"/>
       <w:r>
         <w:rPr>
           <w:rFonts w:asciiTheme="majorHAnsi" w:eastAsia="Times New Roman" w:hAnsiTheme="majorHAnsi" w:cs="Times New Roman"/>
@@ -1316,8 +1362,8 @@
           <w:rFonts w:asciiTheme="majorHAnsi" w:hAnsiTheme="majorHAnsi"/>
         </w:rPr>
       </w:pPr>
-      <w:bookmarkStart w:id="7" w:name="h.1o4syt72qtfv" w:colFirst="0" w:colLast="0"/>
-      <w:bookmarkEnd w:id="7"/>
+      <w:bookmarkStart w:id="8" w:name="h.1o4syt72qtfv" w:colFirst="0" w:colLast="0"/>
+      <w:bookmarkEnd w:id="8"/>
       <w:r>
         <w:rPr>
           <w:rFonts w:asciiTheme="majorHAnsi" w:eastAsia="Times New Roman" w:hAnsiTheme="majorHAnsi" w:cs="Times New Roman"/>
@@ -1346,8 +1392,8 @@
           <w:szCs w:val="22"/>
         </w:rPr>
       </w:pPr>
-      <w:bookmarkStart w:id="8" w:name="h.37mpvnfwd7yy" w:colFirst="0" w:colLast="0"/>
-      <w:bookmarkEnd w:id="8"/>
+      <w:bookmarkStart w:id="9" w:name="h.37mpvnfwd7yy" w:colFirst="0" w:colLast="0"/>
+      <w:bookmarkEnd w:id="9"/>
       <w:r>
         <w:rPr>
           <w:rFonts w:asciiTheme="majorHAnsi" w:eastAsia="Times New Roman" w:hAnsiTheme="majorHAnsi" w:cs="Times New Roman"/>
@@ -1504,8 +1550,8 @@
           <w:rFonts w:asciiTheme="majorHAnsi" w:hAnsiTheme="majorHAnsi"/>
         </w:rPr>
       </w:pPr>
-      <w:bookmarkStart w:id="9" w:name="h.wz2dtdssvs2a" w:colFirst="0" w:colLast="0"/>
-      <w:bookmarkEnd w:id="9"/>
+      <w:bookmarkStart w:id="10" w:name="h.wz2dtdssvs2a" w:colFirst="0" w:colLast="0"/>
+      <w:bookmarkEnd w:id="10"/>
       <w:r>
         <w:rPr>
           <w:rFonts w:asciiTheme="majorHAnsi" w:eastAsia="Times New Roman" w:hAnsiTheme="majorHAnsi" w:cs="Times New Roman"/>
@@ -1717,8 +1763,8 @@
           <w:rFonts w:asciiTheme="majorHAnsi" w:hAnsiTheme="majorHAnsi"/>
         </w:rPr>
       </w:pPr>
-      <w:bookmarkStart w:id="10" w:name="h.eblzdjx88fm" w:colFirst="0" w:colLast="0"/>
-      <w:bookmarkEnd w:id="10"/>
+      <w:bookmarkStart w:id="11" w:name="h.eblzdjx88fm" w:colFirst="0" w:colLast="0"/>
+      <w:bookmarkEnd w:id="11"/>
       <w:r>
         <w:rPr>
           <w:rFonts w:asciiTheme="majorHAnsi" w:eastAsia="Times New Roman" w:hAnsiTheme="majorHAnsi" w:cs="Times New Roman"/>
@@ -1756,8 +1802,8 @@
           <w:rFonts w:asciiTheme="majorHAnsi" w:hAnsiTheme="majorHAnsi"/>
         </w:rPr>
       </w:pPr>
-      <w:bookmarkStart w:id="11" w:name="h.z2g2uruoybne" w:colFirst="0" w:colLast="0"/>
-      <w:bookmarkEnd w:id="11"/>
+      <w:bookmarkStart w:id="12" w:name="h.z2g2uruoybne" w:colFirst="0" w:colLast="0"/>
+      <w:bookmarkEnd w:id="12"/>
     </w:p>
     <w:p>
       <w:pPr>
@@ -2058,7 +2104,49 @@
         <w:rPr>
           <w:rFonts w:asciiTheme="majorHAnsi" w:eastAsia="Times New Roman" w:hAnsiTheme="majorHAnsi" w:cs="Times New Roman"/>
         </w:rPr>
-        <w:t>[RF003] O sistema deverá gerar as datas das partidas do campeonato criado aleatoriamente ou por um padrão pré-informado pelo Administrador.</w:t>
+        <w:t>[RF003] O sistema deverá gerar</w:t>
+      </w:r>
+      <w:r>
+        <w:rPr>
+          <w:rFonts w:asciiTheme="majorHAnsi" w:eastAsia="Times New Roman" w:hAnsiTheme="majorHAnsi" w:cs="Times New Roman"/>
+        </w:rPr>
+        <w:t xml:space="preserve"> </w:t>
+      </w:r>
+      <w:r>
+        <w:rPr>
+          <w:rFonts w:asciiTheme="majorHAnsi" w:eastAsia="Times New Roman" w:hAnsiTheme="majorHAnsi" w:cs="Times New Roman"/>
+        </w:rPr>
+        <w:t>aleatoriamente</w:t>
+      </w:r>
+      <w:r>
+        <w:rPr>
+          <w:rFonts w:asciiTheme="majorHAnsi" w:eastAsia="Times New Roman" w:hAnsiTheme="majorHAnsi" w:cs="Times New Roman"/>
+        </w:rPr>
+        <w:t xml:space="preserve"> as datas das partidas</w:t>
+      </w:r>
+      <w:r>
+        <w:rPr>
+          <w:rFonts w:asciiTheme="majorHAnsi" w:eastAsia="Times New Roman" w:hAnsiTheme="majorHAnsi" w:cs="Times New Roman"/>
+        </w:rPr>
+        <w:t xml:space="preserve"> e os times que se enfrentarão;</w:t>
+      </w:r>
+      <w:r>
+        <w:rPr>
+          <w:rFonts w:asciiTheme="majorHAnsi" w:eastAsia="Times New Roman" w:hAnsiTheme="majorHAnsi" w:cs="Times New Roman"/>
+        </w:rPr>
+        <w:t xml:space="preserve"> </w:t>
+      </w:r>
+      <w:r>
+        <w:rPr>
+          <w:rFonts w:asciiTheme="majorHAnsi" w:eastAsia="Times New Roman" w:hAnsiTheme="majorHAnsi" w:cs="Times New Roman"/>
+        </w:rPr>
+        <w:t>ou por um padrão</w:t>
+      </w:r>
+      <w:r>
+        <w:rPr>
+          <w:rFonts w:asciiTheme="majorHAnsi" w:eastAsia="Times New Roman" w:hAnsiTheme="majorHAnsi" w:cs="Times New Roman"/>
+        </w:rPr>
+        <w:t xml:space="preserve"> pré-informado pelo Administrador.</w:t>
       </w:r>
     </w:p>
     <w:p>
@@ -2729,6 +2817,157 @@
                 <w:rFonts w:asciiTheme="majorHAnsi" w:hAnsiTheme="majorHAnsi" w:cs="Times New Roman"/>
               </w:rPr>
             </w:pPr>
+            <w:r>
+              <w:rPr>
+                <w:rFonts w:asciiTheme="majorHAnsi" w:hAnsiTheme="majorHAnsi" w:cs="Times New Roman"/>
+              </w:rPr>
+              <w:t>03/06/2016</w:t>
+            </w:r>
+          </w:p>
+        </w:tc>
+        <w:tc>
+          <w:tcPr>
+            <w:tcW w:w="2124" w:type="dxa"/>
+          </w:tcPr>
+          <w:p>
+            <w:pPr>
+              <w:rPr>
+                <w:rFonts w:asciiTheme="majorHAnsi" w:hAnsiTheme="majorHAnsi" w:cs="Times New Roman"/>
+              </w:rPr>
+            </w:pPr>
+            <w:r>
+              <w:rPr>
+                <w:rFonts w:asciiTheme="majorHAnsi" w:hAnsiTheme="majorHAnsi" w:cs="Times New Roman"/>
+              </w:rPr>
+              <w:t>Via e-mail</w:t>
+            </w:r>
+          </w:p>
+        </w:tc>
+      </w:tr>
+      <w:tr>
+        <w:tc>
+          <w:tcPr>
+            <w:tcW w:w="2123" w:type="dxa"/>
+          </w:tcPr>
+          <w:p>
+            <w:pPr>
+              <w:rPr>
+                <w:rFonts w:asciiTheme="majorHAnsi" w:hAnsiTheme="majorHAnsi" w:cs="Times New Roman"/>
+              </w:rPr>
+            </w:pPr>
+            <w:r>
+              <w:rPr>
+                <w:rFonts w:asciiTheme="majorHAnsi" w:hAnsiTheme="majorHAnsi" w:cs="Times New Roman"/>
+              </w:rPr>
+              <w:t>V1.0</w:t>
+            </w:r>
+          </w:p>
+        </w:tc>
+        <w:tc>
+          <w:tcPr>
+            <w:tcW w:w="2123" w:type="dxa"/>
+          </w:tcPr>
+          <w:p>
+            <w:pPr>
+              <w:rPr>
+                <w:rFonts w:asciiTheme="majorHAnsi" w:hAnsiTheme="majorHAnsi" w:cs="Times New Roman"/>
+              </w:rPr>
+            </w:pPr>
+            <w:r>
+              <w:rPr>
+                <w:rFonts w:asciiTheme="majorHAnsi" w:hAnsiTheme="majorHAnsi" w:cs="Times New Roman"/>
+              </w:rPr>
+              <w:t>Erik Raphael</w:t>
+            </w:r>
+          </w:p>
+        </w:tc>
+        <w:tc>
+          <w:tcPr>
+            <w:tcW w:w="2124" w:type="dxa"/>
+          </w:tcPr>
+          <w:p>
+            <w:pPr>
+              <w:jc w:val="center"/>
+              <w:rPr>
+                <w:rFonts w:asciiTheme="majorHAnsi" w:hAnsiTheme="majorHAnsi" w:cs="Times New Roman"/>
+              </w:rPr>
+            </w:pPr>
+            <w:r>
+              <w:rPr>
+                <w:rFonts w:asciiTheme="majorHAnsi" w:hAnsiTheme="majorHAnsi" w:cs="Times New Roman"/>
+              </w:rPr>
+              <w:t>07/06/2016</w:t>
+            </w:r>
+          </w:p>
+        </w:tc>
+        <w:tc>
+          <w:tcPr>
+            <w:tcW w:w="2124" w:type="dxa"/>
+          </w:tcPr>
+          <w:p>
+            <w:pPr>
+              <w:rPr>
+                <w:rFonts w:asciiTheme="majorHAnsi" w:hAnsiTheme="majorHAnsi" w:cs="Times New Roman"/>
+              </w:rPr>
+            </w:pPr>
+            <w:r>
+              <w:rPr>
+                <w:rFonts w:asciiTheme="majorHAnsi" w:hAnsiTheme="majorHAnsi" w:cs="Times New Roman"/>
+              </w:rPr>
+              <w:t>Via e-mail</w:t>
+            </w:r>
+          </w:p>
+        </w:tc>
+      </w:tr>
+      <w:tr>
+        <w:tc>
+          <w:tcPr>
+            <w:tcW w:w="2123" w:type="dxa"/>
+          </w:tcPr>
+          <w:p>
+            <w:pPr>
+              <w:rPr>
+                <w:rFonts w:asciiTheme="majorHAnsi" w:hAnsiTheme="majorHAnsi" w:cs="Times New Roman"/>
+              </w:rPr>
+            </w:pPr>
+            <w:r>
+              <w:rPr>
+                <w:rFonts w:asciiTheme="majorHAnsi" w:hAnsiTheme="majorHAnsi" w:cs="Times New Roman"/>
+              </w:rPr>
+              <w:lastRenderedPageBreak/>
+              <w:t>V1.0</w:t>
+            </w:r>
+          </w:p>
+        </w:tc>
+        <w:tc>
+          <w:tcPr>
+            <w:tcW w:w="2123" w:type="dxa"/>
+          </w:tcPr>
+          <w:p>
+            <w:pPr>
+              <w:rPr>
+                <w:rFonts w:asciiTheme="majorHAnsi" w:hAnsiTheme="majorHAnsi" w:cs="Times New Roman"/>
+              </w:rPr>
+            </w:pPr>
+            <w:r>
+              <w:rPr>
+                <w:rFonts w:asciiTheme="majorHAnsi" w:hAnsiTheme="majorHAnsi" w:cs="Times New Roman"/>
+              </w:rPr>
+              <w:t>Guilherme Alves</w:t>
+            </w:r>
+          </w:p>
+        </w:tc>
+        <w:tc>
+          <w:tcPr>
+            <w:tcW w:w="2124" w:type="dxa"/>
+          </w:tcPr>
+          <w:p>
+            <w:pPr>
+              <w:jc w:val="center"/>
+              <w:rPr>
+                <w:rFonts w:asciiTheme="majorHAnsi" w:hAnsiTheme="majorHAnsi" w:cs="Times New Roman"/>
+              </w:rPr>
+            </w:pPr>
           </w:p>
         </w:tc>
         <w:tc>
@@ -2777,133 +3016,6 @@
               <w:rPr>
                 <w:rFonts w:asciiTheme="majorHAnsi" w:hAnsiTheme="majorHAnsi" w:cs="Times New Roman"/>
               </w:rPr>
-              <w:t>Erik Raphael</w:t>
-            </w:r>
-          </w:p>
-        </w:tc>
-        <w:tc>
-          <w:tcPr>
-            <w:tcW w:w="2124" w:type="dxa"/>
-          </w:tcPr>
-          <w:p>
-            <w:pPr>
-              <w:jc w:val="center"/>
-              <w:rPr>
-                <w:rFonts w:asciiTheme="majorHAnsi" w:hAnsiTheme="majorHAnsi" w:cs="Times New Roman"/>
-              </w:rPr>
-            </w:pPr>
-          </w:p>
-        </w:tc>
-        <w:tc>
-          <w:tcPr>
-            <w:tcW w:w="2124" w:type="dxa"/>
-          </w:tcPr>
-          <w:p>
-            <w:pPr>
-              <w:rPr>
-                <w:rFonts w:asciiTheme="majorHAnsi" w:hAnsiTheme="majorHAnsi" w:cs="Times New Roman"/>
-              </w:rPr>
-            </w:pPr>
-          </w:p>
-        </w:tc>
-      </w:tr>
-      <w:tr>
-        <w:tc>
-          <w:tcPr>
-            <w:tcW w:w="2123" w:type="dxa"/>
-          </w:tcPr>
-          <w:p>
-            <w:pPr>
-              <w:rPr>
-                <w:rFonts w:asciiTheme="majorHAnsi" w:hAnsiTheme="majorHAnsi" w:cs="Times New Roman"/>
-              </w:rPr>
-            </w:pPr>
-            <w:r>
-              <w:rPr>
-                <w:rFonts w:asciiTheme="majorHAnsi" w:hAnsiTheme="majorHAnsi" w:cs="Times New Roman"/>
-              </w:rPr>
-              <w:lastRenderedPageBreak/>
-              <w:t>V1.0</w:t>
-            </w:r>
-          </w:p>
-        </w:tc>
-        <w:tc>
-          <w:tcPr>
-            <w:tcW w:w="2123" w:type="dxa"/>
-          </w:tcPr>
-          <w:p>
-            <w:pPr>
-              <w:rPr>
-                <w:rFonts w:asciiTheme="majorHAnsi" w:hAnsiTheme="majorHAnsi" w:cs="Times New Roman"/>
-              </w:rPr>
-            </w:pPr>
-            <w:r>
-              <w:rPr>
-                <w:rFonts w:asciiTheme="majorHAnsi" w:hAnsiTheme="majorHAnsi" w:cs="Times New Roman"/>
-              </w:rPr>
-              <w:t>Guilherme Alves</w:t>
-            </w:r>
-          </w:p>
-        </w:tc>
-        <w:tc>
-          <w:tcPr>
-            <w:tcW w:w="2124" w:type="dxa"/>
-          </w:tcPr>
-          <w:p>
-            <w:pPr>
-              <w:jc w:val="center"/>
-              <w:rPr>
-                <w:rFonts w:asciiTheme="majorHAnsi" w:hAnsiTheme="majorHAnsi" w:cs="Times New Roman"/>
-              </w:rPr>
-            </w:pPr>
-          </w:p>
-        </w:tc>
-        <w:tc>
-          <w:tcPr>
-            <w:tcW w:w="2124" w:type="dxa"/>
-          </w:tcPr>
-          <w:p>
-            <w:pPr>
-              <w:rPr>
-                <w:rFonts w:asciiTheme="majorHAnsi" w:hAnsiTheme="majorHAnsi" w:cs="Times New Roman"/>
-              </w:rPr>
-            </w:pPr>
-          </w:p>
-        </w:tc>
-      </w:tr>
-      <w:tr>
-        <w:tc>
-          <w:tcPr>
-            <w:tcW w:w="2123" w:type="dxa"/>
-          </w:tcPr>
-          <w:p>
-            <w:pPr>
-              <w:rPr>
-                <w:rFonts w:asciiTheme="majorHAnsi" w:hAnsiTheme="majorHAnsi" w:cs="Times New Roman"/>
-              </w:rPr>
-            </w:pPr>
-            <w:r>
-              <w:rPr>
-                <w:rFonts w:asciiTheme="majorHAnsi" w:hAnsiTheme="majorHAnsi" w:cs="Times New Roman"/>
-              </w:rPr>
-              <w:t>V1.0</w:t>
-            </w:r>
-          </w:p>
-        </w:tc>
-        <w:tc>
-          <w:tcPr>
-            <w:tcW w:w="2123" w:type="dxa"/>
-          </w:tcPr>
-          <w:p>
-            <w:pPr>
-              <w:rPr>
-                <w:rFonts w:asciiTheme="majorHAnsi" w:hAnsiTheme="majorHAnsi" w:cs="Times New Roman"/>
-              </w:rPr>
-            </w:pPr>
-            <w:r>
-              <w:rPr>
-                <w:rFonts w:asciiTheme="majorHAnsi" w:hAnsiTheme="majorHAnsi" w:cs="Times New Roman"/>
-              </w:rPr>
               <w:t>Igor Queiroz</w:t>
             </w:r>
           </w:p>
@@ -2925,8 +3037,6 @@
               </w:rPr>
               <w:t>03/06/2016</w:t>
             </w:r>
-            <w:bookmarkStart w:id="12" w:name="_GoBack"/>
-            <w:bookmarkEnd w:id="12"/>
           </w:p>
         </w:tc>
         <w:tc>
@@ -3855,6 +3965,7 @@
     <w:lsdException w:name="HTML Sample" w:semiHidden="1" w:unhideWhenUsed="1"/>
     <w:lsdException w:name="HTML Typewriter" w:semiHidden="1" w:unhideWhenUsed="1"/>
     <w:lsdException w:name="HTML Variable" w:semiHidden="1" w:unhideWhenUsed="1"/>
+    <w:lsdException w:name="Normal Table" w:semiHidden="1" w:unhideWhenUsed="1"/>
     <w:lsdException w:name="annotation subject" w:semiHidden="1" w:unhideWhenUsed="1"/>
     <w:lsdException w:name="No List" w:semiHidden="1" w:unhideWhenUsed="1"/>
     <w:lsdException w:name="Outline List 1" w:semiHidden="1" w:unhideWhenUsed="1"/>
@@ -3901,8 +4012,10 @@
     <w:lsdException w:name="Table Subtle 2" w:semiHidden="1" w:unhideWhenUsed="1"/>
     <w:lsdException w:name="Table Web 1" w:semiHidden="1" w:unhideWhenUsed="1"/>
     <w:lsdException w:name="Table Web 2" w:semiHidden="1" w:unhideWhenUsed="1"/>
+    <w:lsdException w:name="Table Web 3" w:semiHidden="1" w:unhideWhenUsed="1"/>
     <w:lsdException w:name="Balloon Text" w:semiHidden="1" w:unhideWhenUsed="1"/>
     <w:lsdException w:name="Table Grid" w:uiPriority="39"/>
+    <w:lsdException w:name="Table Theme" w:semiHidden="1" w:unhideWhenUsed="1"/>
     <w:lsdException w:name="Placeholder Text" w:semiHidden="1"/>
     <w:lsdException w:name="No Spacing" w:uiPriority="1" w:qFormat="1"/>
     <w:lsdException w:name="Light Shading" w:uiPriority="60"/>

</xml_diff>